<commit_message>
sua lai file presentation va report
</commit_message>
<xml_diff>
--- a/problem/report.docx
+++ b/problem/report.docx
@@ -1127,6 +1127,7 @@
           <w:ilvl w:val="0"/>
           <w:numId w:val="2"/>
         </w:numPr>
+        <w:spacing w:line="360" w:lineRule="auto"/>
         <w:rPr>
           <w:rFonts w:ascii="Times New Roman" w:hAnsi="Times New Roman" w:cs="Times New Roman"/>
           <w:b/>
@@ -1275,6 +1276,68 @@
       <w:pPr>
         <w:pStyle w:val="ListParagraph"/>
         <w:numPr>
+          <w:ilvl w:val="0"/>
+          <w:numId w:val="11"/>
+        </w:numPr>
+        <w:ind w:left="1530"/>
+        <w:rPr>
+          <w:rFonts w:ascii="Times New Roman" w:hAnsi="Times New Roman" w:cs="Times New Roman"/>
+          <w:sz w:val="28"/>
+          <w:szCs w:val="28"/>
+        </w:rPr>
+      </w:pPr>
+      <w:r>
+        <w:rPr>
+          <w:rFonts w:ascii="Times New Roman" w:hAnsi="Times New Roman" w:cs="Times New Roman"/>
+          <w:sz w:val="28"/>
+          <w:szCs w:val="28"/>
+        </w:rPr>
+        <w:t xml:space="preserve">Tạo ra ứng dụng trực quan cho phép người dùng hiểu về hoạt động của thuật toán </w:t>
+      </w:r>
+      <w:r>
+        <w:rPr>
+          <w:rFonts w:ascii="Times New Roman" w:hAnsi="Times New Roman" w:cs="Times New Roman"/>
+          <w:i/>
+          <w:iCs/>
+          <w:sz w:val="28"/>
+          <w:szCs w:val="28"/>
+        </w:rPr>
+        <w:t xml:space="preserve">cây nhị phân tìm kiếm </w:t>
+      </w:r>
+      <w:r>
+        <w:rPr>
+          <w:rFonts w:ascii="Times New Roman" w:hAnsi="Times New Roman" w:cs="Times New Roman"/>
+          <w:sz w:val="28"/>
+          <w:szCs w:val="28"/>
+        </w:rPr>
+        <w:t xml:space="preserve">và </w:t>
+      </w:r>
+      <w:r>
+        <w:rPr>
+          <w:rFonts w:ascii="Times New Roman" w:hAnsi="Times New Roman" w:cs="Times New Roman"/>
+          <w:i/>
+          <w:iCs/>
+          <w:sz w:val="28"/>
+          <w:szCs w:val="28"/>
+        </w:rPr>
+        <w:t>cây cân bằng</w:t>
+      </w:r>
+    </w:p>
+    <w:p>
+      <w:pPr>
+        <w:pStyle w:val="ListParagraph"/>
+        <w:ind w:left="1530"/>
+        <w:rPr>
+          <w:rFonts w:ascii="Times New Roman" w:hAnsi="Times New Roman" w:cs="Times New Roman"/>
+          <w:sz w:val="28"/>
+          <w:szCs w:val="28"/>
+        </w:rPr>
+      </w:pPr>
+    </w:p>
+    <w:p>
+      <w:pPr>
+        <w:pStyle w:val="ListParagraph"/>
+        <w:numPr>
           <w:ilvl w:val="1"/>
           <w:numId w:val="2"/>
         </w:numPr>
@@ -1293,6 +1356,17 @@
         </w:rPr>
         <w:t>Các chức năng và giải thích</w:t>
       </w:r>
+    </w:p>
+    <w:p>
+      <w:pPr>
+        <w:pStyle w:val="ListParagraph"/>
+        <w:ind w:left="1080"/>
+        <w:rPr>
+          <w:rFonts w:ascii="Times New Roman" w:hAnsi="Times New Roman" w:cs="Times New Roman"/>
+          <w:sz w:val="32"/>
+          <w:szCs w:val="32"/>
+        </w:rPr>
+      </w:pPr>
     </w:p>
     <w:p>
       <w:pPr>
@@ -1324,6 +1398,17 @@
         </w:rPr>
         <w:t>Biểu đồ UseCase:</w:t>
       </w:r>
+    </w:p>
+    <w:p>
+      <w:pPr>
+        <w:pStyle w:val="ListParagraph"/>
+        <w:ind w:left="1350"/>
+        <w:rPr>
+          <w:rFonts w:ascii="Times New Roman" w:hAnsi="Times New Roman" w:cs="Times New Roman"/>
+          <w:sz w:val="32"/>
+          <w:szCs w:val="32"/>
+        </w:rPr>
+      </w:pPr>
     </w:p>
     <w:p>
       <w:pPr>
@@ -1388,33 +1473,35 @@
     <w:p>
       <w:pPr>
         <w:pStyle w:val="ListParagraph"/>
-        <w:numPr>
-          <w:ilvl w:val="2"/>
-          <w:numId w:val="2"/>
-        </w:numPr>
-        <w:ind w:left="1440" w:hanging="270"/>
-        <w:rPr>
-          <w:rFonts w:ascii="Times New Roman" w:hAnsi="Times New Roman" w:cs="Times New Roman"/>
-          <w:sz w:val="28"/>
-          <w:szCs w:val="28"/>
-        </w:rPr>
-      </w:pPr>
-      <w:r>
-        <w:rPr>
-          <w:rFonts w:ascii="Times New Roman" w:hAnsi="Times New Roman" w:cs="Times New Roman"/>
-          <w:sz w:val="28"/>
-          <w:szCs w:val="28"/>
-        </w:rPr>
-        <w:t>Ứng dụng cho phép người dùng lựa chọn thuật toán mà mình muốn chạy minh họa</w:t>
-      </w:r>
-      <w:r>
-        <w:rPr>
-          <w:rFonts w:ascii="Times New Roman" w:hAnsi="Times New Roman" w:cs="Times New Roman"/>
-          <w:sz w:val="28"/>
-          <w:szCs w:val="28"/>
-        </w:rPr>
-        <w:t>.</w:t>
-      </w:r>
+        <w:ind w:left="1350"/>
+        <w:rPr>
+          <w:rFonts w:ascii="Times New Roman" w:hAnsi="Times New Roman" w:cs="Times New Roman"/>
+          <w:sz w:val="32"/>
+          <w:szCs w:val="32"/>
+        </w:rPr>
+      </w:pPr>
+    </w:p>
+    <w:p>
+      <w:pPr>
+        <w:pStyle w:val="ListParagraph"/>
+        <w:ind w:left="1350"/>
+        <w:rPr>
+          <w:rFonts w:ascii="Times New Roman" w:hAnsi="Times New Roman" w:cs="Times New Roman"/>
+          <w:sz w:val="32"/>
+          <w:szCs w:val="32"/>
+        </w:rPr>
+      </w:pPr>
+    </w:p>
+    <w:p>
+      <w:pPr>
+        <w:pStyle w:val="ListParagraph"/>
+        <w:ind w:left="1350"/>
+        <w:rPr>
+          <w:rFonts w:ascii="Times New Roman" w:hAnsi="Times New Roman" w:cs="Times New Roman"/>
+          <w:sz w:val="32"/>
+          <w:szCs w:val="32"/>
+        </w:rPr>
+      </w:pPr>
     </w:p>
     <w:p>
       <w:pPr>
@@ -1436,6 +1523,37 @@
           <w:sz w:val="28"/>
           <w:szCs w:val="28"/>
         </w:rPr>
+        <w:t>Ứng dụng cho phép người dùng lựa chọn thuật toán mà mình muốn chạy minh họa</w:t>
+      </w:r>
+      <w:r>
+        <w:rPr>
+          <w:rFonts w:ascii="Times New Roman" w:hAnsi="Times New Roman" w:cs="Times New Roman"/>
+          <w:sz w:val="28"/>
+          <w:szCs w:val="28"/>
+        </w:rPr>
+        <w:t>.</w:t>
+      </w:r>
+    </w:p>
+    <w:p>
+      <w:pPr>
+        <w:pStyle w:val="ListParagraph"/>
+        <w:numPr>
+          <w:ilvl w:val="2"/>
+          <w:numId w:val="2"/>
+        </w:numPr>
+        <w:ind w:left="1440" w:hanging="270"/>
+        <w:rPr>
+          <w:rFonts w:ascii="Times New Roman" w:hAnsi="Times New Roman" w:cs="Times New Roman"/>
+          <w:sz w:val="28"/>
+          <w:szCs w:val="28"/>
+        </w:rPr>
+      </w:pPr>
+      <w:r>
+        <w:rPr>
+          <w:rFonts w:ascii="Times New Roman" w:hAnsi="Times New Roman" w:cs="Times New Roman"/>
+          <w:sz w:val="28"/>
+          <w:szCs w:val="28"/>
+        </w:rPr>
         <w:t>Ở mỗi kiểu minh họa thuật toán thì ứng dụng cho phép người dùng thực hiện các chức năng là:</w:t>
       </w:r>
     </w:p>
@@ -1525,7 +1643,6 @@
           <w:sz w:val="28"/>
           <w:szCs w:val="28"/>
         </w:rPr>
-        <w:lastRenderedPageBreak/>
         <w:t>C</w:t>
       </w:r>
       <w:r>
@@ -1813,11 +1930,33 @@
     </w:p>
     <w:p>
       <w:pPr>
+        <w:rPr>
+          <w:rFonts w:ascii="Times New Roman" w:hAnsi="Times New Roman" w:cs="Times New Roman"/>
+          <w:b/>
+          <w:bCs/>
+          <w:sz w:val="32"/>
+          <w:szCs w:val="32"/>
+        </w:rPr>
+      </w:pPr>
+      <w:r>
+        <w:rPr>
+          <w:rFonts w:ascii="Times New Roman" w:hAnsi="Times New Roman" w:cs="Times New Roman"/>
+          <w:b/>
+          <w:bCs/>
+          <w:sz w:val="32"/>
+          <w:szCs w:val="32"/>
+        </w:rPr>
+        <w:br w:type="page"/>
+      </w:r>
+    </w:p>
+    <w:p>
+      <w:pPr>
         <w:pStyle w:val="ListParagraph"/>
         <w:numPr>
           <w:ilvl w:val="0"/>
           <w:numId w:val="2"/>
         </w:numPr>
+        <w:spacing w:line="360" w:lineRule="auto"/>
         <w:rPr>
           <w:rFonts w:ascii="Times New Roman" w:hAnsi="Times New Roman" w:cs="Times New Roman"/>
           <w:b/>
@@ -1834,6 +1973,7 @@
           <w:sz w:val="32"/>
           <w:szCs w:val="32"/>
         </w:rPr>
+        <w:lastRenderedPageBreak/>
         <w:t>Giải thích ý tưởng thiết kế</w:t>
       </w:r>
     </w:p>
@@ -1846,15 +1986,15 @@
         </w:numPr>
         <w:rPr>
           <w:rFonts w:ascii="Times New Roman" w:hAnsi="Times New Roman" w:cs="Times New Roman"/>
-          <w:sz w:val="28"/>
-          <w:szCs w:val="28"/>
-        </w:rPr>
-      </w:pPr>
-      <w:r>
-        <w:rPr>
-          <w:rFonts w:ascii="Times New Roman" w:hAnsi="Times New Roman" w:cs="Times New Roman"/>
-          <w:sz w:val="28"/>
-          <w:szCs w:val="28"/>
+          <w:sz w:val="32"/>
+          <w:szCs w:val="32"/>
+        </w:rPr>
+      </w:pPr>
+      <w:r>
+        <w:rPr>
+          <w:rFonts w:ascii="Times New Roman" w:hAnsi="Times New Roman" w:cs="Times New Roman"/>
+          <w:sz w:val="32"/>
+          <w:szCs w:val="32"/>
         </w:rPr>
         <w:t>Biểu đồ lớp:</w:t>
       </w:r>
@@ -1948,19 +2088,32 @@
           <w:ilvl w:val="1"/>
           <w:numId w:val="2"/>
         </w:numPr>
-        <w:rPr>
-          <w:rFonts w:ascii="Times New Roman" w:hAnsi="Times New Roman" w:cs="Times New Roman"/>
-          <w:sz w:val="28"/>
-          <w:szCs w:val="28"/>
-        </w:rPr>
-      </w:pPr>
-      <w:r>
-        <w:rPr>
-          <w:rFonts w:ascii="Times New Roman" w:hAnsi="Times New Roman" w:cs="Times New Roman"/>
-          <w:sz w:val="28"/>
-          <w:szCs w:val="28"/>
-        </w:rPr>
-        <w:t xml:space="preserve">Ý tưởng ban đầu: </w:t>
+        <w:spacing w:line="276" w:lineRule="auto"/>
+        <w:rPr>
+          <w:rFonts w:ascii="Times New Roman" w:hAnsi="Times New Roman" w:cs="Times New Roman"/>
+          <w:sz w:val="28"/>
+          <w:szCs w:val="28"/>
+        </w:rPr>
+      </w:pPr>
+      <w:r>
+        <w:rPr>
+          <w:rFonts w:ascii="Times New Roman" w:hAnsi="Times New Roman" w:cs="Times New Roman"/>
+          <w:b/>
+          <w:bCs/>
+          <w:i/>
+          <w:iCs/>
+          <w:sz w:val="28"/>
+          <w:szCs w:val="28"/>
+        </w:rPr>
+        <w:t>Ý tưởng ban đầu</w:t>
+      </w:r>
+      <w:r>
+        <w:rPr>
+          <w:rFonts w:ascii="Times New Roman" w:hAnsi="Times New Roman" w:cs="Times New Roman"/>
+          <w:sz w:val="28"/>
+          <w:szCs w:val="28"/>
+        </w:rPr>
+        <w:t xml:space="preserve">: </w:t>
       </w:r>
       <w:r>
         <w:rPr>
@@ -1986,19 +2139,32 @@
           <w:ilvl w:val="1"/>
           <w:numId w:val="2"/>
         </w:numPr>
-        <w:rPr>
-          <w:rFonts w:ascii="Times New Roman" w:hAnsi="Times New Roman" w:cs="Times New Roman"/>
-          <w:sz w:val="28"/>
-          <w:szCs w:val="28"/>
-        </w:rPr>
-      </w:pPr>
-      <w:r>
-        <w:rPr>
-          <w:rFonts w:ascii="Times New Roman" w:hAnsi="Times New Roman" w:cs="Times New Roman"/>
-          <w:sz w:val="28"/>
-          <w:szCs w:val="28"/>
-        </w:rPr>
-        <w:t>Trong giao diện của ứng dụng có 3 phần chính:</w:t>
+        <w:spacing w:line="276" w:lineRule="auto"/>
+        <w:rPr>
+          <w:rFonts w:ascii="Times New Roman" w:hAnsi="Times New Roman" w:cs="Times New Roman"/>
+          <w:sz w:val="28"/>
+          <w:szCs w:val="28"/>
+        </w:rPr>
+      </w:pPr>
+      <w:r>
+        <w:rPr>
+          <w:rFonts w:ascii="Times New Roman" w:hAnsi="Times New Roman" w:cs="Times New Roman"/>
+          <w:b/>
+          <w:bCs/>
+          <w:i/>
+          <w:iCs/>
+          <w:sz w:val="28"/>
+          <w:szCs w:val="28"/>
+        </w:rPr>
+        <w:t>Trong giao diện của ứng dụng có 3 phần chính</w:t>
+      </w:r>
+      <w:r>
+        <w:rPr>
+          <w:rFonts w:ascii="Times New Roman" w:hAnsi="Times New Roman" w:cs="Times New Roman"/>
+          <w:sz w:val="28"/>
+          <w:szCs w:val="28"/>
+        </w:rPr>
+        <w:t>:</w:t>
       </w:r>
     </w:p>
     <w:p>
@@ -2008,6 +2174,7 @@
           <w:ilvl w:val="2"/>
           <w:numId w:val="2"/>
         </w:numPr>
+        <w:spacing w:line="276" w:lineRule="auto"/>
         <w:rPr>
           <w:rFonts w:ascii="Times New Roman" w:hAnsi="Times New Roman" w:cs="Times New Roman"/>
           <w:sz w:val="28"/>
@@ -2030,6 +2197,7 @@
           <w:ilvl w:val="2"/>
           <w:numId w:val="2"/>
         </w:numPr>
+        <w:spacing w:line="276" w:lineRule="auto"/>
         <w:rPr>
           <w:rFonts w:ascii="Times New Roman" w:hAnsi="Times New Roman" w:cs="Times New Roman"/>
           <w:sz w:val="28"/>
@@ -2052,6 +2220,7 @@
           <w:ilvl w:val="2"/>
           <w:numId w:val="2"/>
         </w:numPr>
+        <w:spacing w:line="276" w:lineRule="auto"/>
         <w:rPr>
           <w:rFonts w:ascii="Times New Roman" w:hAnsi="Times New Roman" w:cs="Times New Roman"/>
           <w:sz w:val="28"/>
@@ -2074,19 +2243,80 @@
           <w:ilvl w:val="1"/>
           <w:numId w:val="2"/>
         </w:numPr>
-        <w:rPr>
-          <w:rFonts w:ascii="Times New Roman" w:hAnsi="Times New Roman" w:cs="Times New Roman"/>
-          <w:sz w:val="28"/>
-          <w:szCs w:val="28"/>
-        </w:rPr>
-      </w:pPr>
-      <w:r>
-        <w:rPr>
-          <w:rFonts w:ascii="Times New Roman" w:hAnsi="Times New Roman" w:cs="Times New Roman"/>
-          <w:sz w:val="28"/>
-          <w:szCs w:val="28"/>
-        </w:rPr>
-        <w:t>Cụ thể project gồm có 4 package như sau:</w:t>
+        <w:spacing w:line="276" w:lineRule="auto"/>
+        <w:rPr>
+          <w:rFonts w:ascii="Times New Roman" w:hAnsi="Times New Roman" w:cs="Times New Roman"/>
+          <w:sz w:val="28"/>
+          <w:szCs w:val="28"/>
+        </w:rPr>
+      </w:pPr>
+      <w:r>
+        <w:rPr>
+          <w:rFonts w:ascii="Times New Roman" w:hAnsi="Times New Roman" w:cs="Times New Roman"/>
+          <w:b/>
+          <w:bCs/>
+          <w:i/>
+          <w:iCs/>
+          <w:sz w:val="28"/>
+          <w:szCs w:val="28"/>
+        </w:rPr>
+        <w:t>P</w:t>
+      </w:r>
+      <w:r>
+        <w:rPr>
+          <w:rFonts w:ascii="Times New Roman" w:hAnsi="Times New Roman" w:cs="Times New Roman"/>
+          <w:b/>
+          <w:bCs/>
+          <w:i/>
+          <w:iCs/>
+          <w:sz w:val="28"/>
+          <w:szCs w:val="28"/>
+        </w:rPr>
+        <w:t xml:space="preserve">roject gồm có </w:t>
+      </w:r>
+      <w:r>
+        <w:rPr>
+          <w:rFonts w:ascii="Times New Roman" w:hAnsi="Times New Roman" w:cs="Times New Roman"/>
+          <w:b/>
+          <w:bCs/>
+          <w:i/>
+          <w:iCs/>
+          <w:sz w:val="28"/>
+          <w:szCs w:val="28"/>
+        </w:rPr>
+        <w:t>2</w:t>
+      </w:r>
+      <w:r>
+        <w:rPr>
+          <w:rFonts w:ascii="Times New Roman" w:hAnsi="Times New Roman" w:cs="Times New Roman"/>
+          <w:b/>
+          <w:bCs/>
+          <w:i/>
+          <w:iCs/>
+          <w:sz w:val="28"/>
+          <w:szCs w:val="28"/>
+        </w:rPr>
+        <w:t xml:space="preserve"> package</w:t>
+      </w:r>
+      <w:r>
+        <w:rPr>
+          <w:rFonts w:ascii="Times New Roman" w:hAnsi="Times New Roman" w:cs="Times New Roman"/>
+          <w:b/>
+          <w:bCs/>
+          <w:i/>
+          <w:iCs/>
+          <w:sz w:val="28"/>
+          <w:szCs w:val="28"/>
+        </w:rPr>
+        <w:t xml:space="preserve"> lớn (Tree và ExceptionForProject) và chia nhỏ cụ thể thành 4 package như sau</w:t>
+      </w:r>
+      <w:r>
+        <w:rPr>
+          <w:rFonts w:ascii="Times New Roman" w:hAnsi="Times New Roman" w:cs="Times New Roman"/>
+          <w:sz w:val="28"/>
+          <w:szCs w:val="28"/>
+        </w:rPr>
+        <w:t>:</w:t>
       </w:r>
     </w:p>
     <w:p>
@@ -2096,6 +2326,7 @@
           <w:ilvl w:val="2"/>
           <w:numId w:val="2"/>
         </w:numPr>
+        <w:spacing w:line="276" w:lineRule="auto"/>
         <w:ind w:left="1980" w:hanging="360"/>
         <w:rPr>
           <w:rFonts w:ascii="Times New Roman" w:hAnsi="Times New Roman" w:cs="Times New Roman"/>
@@ -2109,6 +2340,7 @@
           <w:sz w:val="28"/>
           <w:szCs w:val="28"/>
         </w:rPr>
+        <w:lastRenderedPageBreak/>
         <w:t xml:space="preserve">Package </w:t>
       </w:r>
       <w:r>
@@ -2163,6 +2395,7 @@
           <w:ilvl w:val="2"/>
           <w:numId w:val="2"/>
         </w:numPr>
+        <w:spacing w:line="276" w:lineRule="auto"/>
         <w:ind w:left="1980" w:hanging="360"/>
         <w:rPr>
           <w:rFonts w:ascii="Times New Roman" w:hAnsi="Times New Roman" w:cs="Times New Roman"/>
@@ -2266,7 +2499,23 @@
           <w:ilvl w:val="2"/>
           <w:numId w:val="2"/>
         </w:numPr>
+        <w:spacing w:line="276" w:lineRule="auto"/>
         <w:ind w:left="1980" w:hanging="360"/>
+        <w:rPr>
+          <w:rFonts w:ascii="Times New Roman" w:hAnsi="Times New Roman" w:cs="Times New Roman"/>
+          <w:sz w:val="28"/>
+          <w:szCs w:val="28"/>
+        </w:rPr>
+      </w:pPr>
+      <w:r>
+        <w:rPr>
+          <w:rFonts w:ascii="Times New Roman" w:hAnsi="Times New Roman" w:cs="Times New Roman"/>
+          <w:sz w:val="28"/>
+          <w:szCs w:val="28"/>
+        </w:rPr>
+        <w:t xml:space="preserve">Package </w:t>
+      </w:r>
+      <w:r>
         <w:rPr>
           <w:rFonts w:ascii="Times New Roman" w:hAnsi="Times New Roman" w:cs="Times New Roman"/>
           <w:i/>
@@ -2274,14 +2523,7 @@
           <w:sz w:val="28"/>
           <w:szCs w:val="28"/>
         </w:rPr>
-      </w:pPr>
-      <w:r>
-        <w:rPr>
-          <w:rFonts w:ascii="Times New Roman" w:hAnsi="Times New Roman" w:cs="Times New Roman"/>
-          <w:sz w:val="28"/>
-          <w:szCs w:val="28"/>
-        </w:rPr>
-        <w:t xml:space="preserve">Package </w:t>
+        <w:t>tree.</w:t>
       </w:r>
       <w:r>
         <w:rPr>
@@ -2291,57 +2533,19 @@
           <w:sz w:val="28"/>
           <w:szCs w:val="28"/>
         </w:rPr>
-        <w:t xml:space="preserve">exception </w:t>
-      </w:r>
-      <w:r>
-        <w:rPr>
-          <w:rFonts w:ascii="Times New Roman" w:hAnsi="Times New Roman" w:cs="Times New Roman"/>
-          <w:sz w:val="28"/>
-          <w:szCs w:val="28"/>
-        </w:rPr>
-        <w:t xml:space="preserve"> </w:t>
-      </w:r>
-      <w:r>
-        <w:rPr>
-          <w:rFonts w:ascii="Times New Roman" w:hAnsi="Times New Roman" w:cs="Times New Roman"/>
-          <w:sz w:val="28"/>
-          <w:szCs w:val="28"/>
-        </w:rPr>
-        <w:t xml:space="preserve">gồm có Class </w:t>
-      </w:r>
-      <w:r>
-        <w:rPr>
-          <w:rFonts w:ascii="Times New Roman" w:hAnsi="Times New Roman" w:cs="Times New Roman"/>
-          <w:i/>
-          <w:iCs/>
-          <w:sz w:val="28"/>
-          <w:szCs w:val="28"/>
-        </w:rPr>
-        <w:t>ExceptionForProject</w:t>
-      </w:r>
-      <w:r>
-        <w:rPr>
-          <w:rFonts w:ascii="Times New Roman" w:hAnsi="Times New Roman" w:cs="Times New Roman"/>
-          <w:sz w:val="28"/>
-          <w:szCs w:val="28"/>
-        </w:rPr>
-        <w:t xml:space="preserve"> cùng với đó là các Class con thừa kế nó tương ứng với các ngoại lệ cụ thể của chương trình như </w:t>
-      </w:r>
-      <w:r>
-        <w:rPr>
-          <w:rFonts w:ascii="Times New Roman" w:hAnsi="Times New Roman" w:cs="Times New Roman"/>
-          <w:i/>
-          <w:iCs/>
-          <w:sz w:val="28"/>
-          <w:szCs w:val="28"/>
-        </w:rPr>
-        <w:t>ExceptionAdd, ExceptionRemove, ExceptionSearch</w:t>
-      </w:r>
-      <w:r>
-        <w:rPr>
-          <w:rFonts w:ascii="Times New Roman" w:hAnsi="Times New Roman" w:cs="Times New Roman"/>
-          <w:i/>
-          <w:iCs/>
+        <w:t xml:space="preserve">run </w:t>
+      </w:r>
+      <w:r>
+        <w:rPr>
+          <w:rFonts w:ascii="Times New Roman" w:hAnsi="Times New Roman" w:cs="Times New Roman"/>
+          <w:sz w:val="28"/>
+          <w:szCs w:val="28"/>
+        </w:rPr>
+        <w:t>khởi tạo GUI() và chạy chương trình</w:t>
+      </w:r>
+      <w:r>
+        <w:rPr>
+          <w:rFonts w:ascii="Times New Roman" w:hAnsi="Times New Roman" w:cs="Times New Roman"/>
           <w:sz w:val="28"/>
           <w:szCs w:val="28"/>
         </w:rPr>
@@ -2355,22 +2559,8 @@
           <w:ilvl w:val="2"/>
           <w:numId w:val="2"/>
         </w:numPr>
+        <w:spacing w:line="276" w:lineRule="auto"/>
         <w:ind w:left="1980" w:hanging="360"/>
-        <w:rPr>
-          <w:rFonts w:ascii="Times New Roman" w:hAnsi="Times New Roman" w:cs="Times New Roman"/>
-          <w:sz w:val="28"/>
-          <w:szCs w:val="28"/>
-        </w:rPr>
-      </w:pPr>
-      <w:r>
-        <w:rPr>
-          <w:rFonts w:ascii="Times New Roman" w:hAnsi="Times New Roman" w:cs="Times New Roman"/>
-          <w:sz w:val="28"/>
-          <w:szCs w:val="28"/>
-        </w:rPr>
-        <w:t xml:space="preserve">Package </w:t>
-      </w:r>
-      <w:r>
         <w:rPr>
           <w:rFonts w:ascii="Times New Roman" w:hAnsi="Times New Roman" w:cs="Times New Roman"/>
           <w:i/>
@@ -2378,19 +2568,74 @@
           <w:sz w:val="28"/>
           <w:szCs w:val="28"/>
         </w:rPr>
-        <w:t xml:space="preserve">run </w:t>
-      </w:r>
-      <w:r>
-        <w:rPr>
-          <w:rFonts w:ascii="Times New Roman" w:hAnsi="Times New Roman" w:cs="Times New Roman"/>
-          <w:sz w:val="28"/>
-          <w:szCs w:val="28"/>
-        </w:rPr>
-        <w:t>khởi tạo GUI() và chạy chương trình</w:t>
-      </w:r>
-      <w:r>
-        <w:rPr>
-          <w:rFonts w:ascii="Times New Roman" w:hAnsi="Times New Roman" w:cs="Times New Roman"/>
+      </w:pPr>
+      <w:r>
+        <w:rPr>
+          <w:rFonts w:ascii="Times New Roman" w:hAnsi="Times New Roman" w:cs="Times New Roman"/>
+          <w:sz w:val="28"/>
+          <w:szCs w:val="28"/>
+        </w:rPr>
+        <w:t xml:space="preserve">Package </w:t>
+      </w:r>
+      <w:r>
+        <w:rPr>
+          <w:rFonts w:ascii="Times New Roman" w:hAnsi="Times New Roman" w:cs="Times New Roman"/>
+          <w:i/>
+          <w:iCs/>
+          <w:sz w:val="28"/>
+          <w:szCs w:val="28"/>
+        </w:rPr>
+        <w:t xml:space="preserve">exception </w:t>
+      </w:r>
+      <w:r>
+        <w:rPr>
+          <w:rFonts w:ascii="Times New Roman" w:hAnsi="Times New Roman" w:cs="Times New Roman"/>
+          <w:sz w:val="28"/>
+          <w:szCs w:val="28"/>
+        </w:rPr>
+        <w:t xml:space="preserve"> </w:t>
+      </w:r>
+      <w:r>
+        <w:rPr>
+          <w:rFonts w:ascii="Times New Roman" w:hAnsi="Times New Roman" w:cs="Times New Roman"/>
+          <w:sz w:val="28"/>
+          <w:szCs w:val="28"/>
+        </w:rPr>
+        <w:t xml:space="preserve">gồm có Class </w:t>
+      </w:r>
+      <w:r>
+        <w:rPr>
+          <w:rFonts w:ascii="Times New Roman" w:hAnsi="Times New Roman" w:cs="Times New Roman"/>
+          <w:i/>
+          <w:iCs/>
+          <w:sz w:val="28"/>
+          <w:szCs w:val="28"/>
+        </w:rPr>
+        <w:t>ExceptionForProject</w:t>
+      </w:r>
+      <w:r>
+        <w:rPr>
+          <w:rFonts w:ascii="Times New Roman" w:hAnsi="Times New Roman" w:cs="Times New Roman"/>
+          <w:sz w:val="28"/>
+          <w:szCs w:val="28"/>
+        </w:rPr>
+        <w:t xml:space="preserve"> cùng với đó là các Class con thừa kế nó tương ứng với các ngoại lệ cụ thể của chương trình như </w:t>
+      </w:r>
+      <w:r>
+        <w:rPr>
+          <w:rFonts w:ascii="Times New Roman" w:hAnsi="Times New Roman" w:cs="Times New Roman"/>
+          <w:i/>
+          <w:iCs/>
+          <w:sz w:val="28"/>
+          <w:szCs w:val="28"/>
+        </w:rPr>
+        <w:t>ExceptionAdd, ExceptionRemove, ExceptionSearch</w:t>
+      </w:r>
+      <w:r>
+        <w:rPr>
+          <w:rFonts w:ascii="Times New Roman" w:hAnsi="Times New Roman" w:cs="Times New Roman"/>
+          <w:i/>
+          <w:iCs/>
           <w:sz w:val="28"/>
           <w:szCs w:val="28"/>
         </w:rPr>
@@ -2404,6 +2649,7 @@
           <w:ilvl w:val="0"/>
           <w:numId w:val="2"/>
         </w:numPr>
+        <w:spacing w:line="276" w:lineRule="auto"/>
         <w:rPr>
           <w:rFonts w:ascii="Times New Roman" w:hAnsi="Times New Roman" w:cs="Times New Roman"/>
           <w:b/>
@@ -2430,6 +2676,7 @@
           <w:ilvl w:val="1"/>
           <w:numId w:val="2"/>
         </w:numPr>
+        <w:spacing w:line="276" w:lineRule="auto"/>
         <w:rPr>
           <w:rFonts w:ascii="Times New Roman" w:hAnsi="Times New Roman" w:cs="Times New Roman"/>
           <w:sz w:val="28"/>
@@ -2452,19 +2699,36 @@
           <w:ilvl w:val="0"/>
           <w:numId w:val="10"/>
         </w:numPr>
-        <w:rPr>
-          <w:rFonts w:ascii="Times New Roman" w:hAnsi="Times New Roman" w:cs="Times New Roman"/>
-          <w:sz w:val="28"/>
-          <w:szCs w:val="28"/>
-        </w:rPr>
-      </w:pPr>
-      <w:r>
-        <w:rPr>
-          <w:rFonts w:ascii="Times New Roman" w:hAnsi="Times New Roman" w:cs="Times New Roman"/>
-          <w:sz w:val="28"/>
-          <w:szCs w:val="28"/>
-        </w:rPr>
-        <w:t>Trần Minh Quang nghiên cứu và lập trình thuật toán cây BST</w:t>
+        <w:spacing w:line="276" w:lineRule="auto"/>
+        <w:rPr>
+          <w:rFonts w:ascii="Times New Roman" w:hAnsi="Times New Roman" w:cs="Times New Roman"/>
+          <w:sz w:val="28"/>
+          <w:szCs w:val="28"/>
+        </w:rPr>
+      </w:pPr>
+      <w:r>
+        <w:rPr>
+          <w:rFonts w:ascii="Times New Roman" w:hAnsi="Times New Roman" w:cs="Times New Roman"/>
+          <w:sz w:val="28"/>
+          <w:szCs w:val="28"/>
+        </w:rPr>
+        <w:t xml:space="preserve">Trần Minh Quang </w:t>
+      </w:r>
+      <w:r>
+        <w:rPr>
+          <w:rFonts w:ascii="Times New Roman" w:hAnsi="Times New Roman" w:cs="Times New Roman"/>
+          <w:sz w:val="28"/>
+          <w:szCs w:val="28"/>
+        </w:rPr>
+        <w:t xml:space="preserve">tìm hiểu </w:t>
+      </w:r>
+      <w:r>
+        <w:rPr>
+          <w:rFonts w:ascii="Times New Roman" w:hAnsi="Times New Roman" w:cs="Times New Roman"/>
+          <w:sz w:val="28"/>
+          <w:szCs w:val="28"/>
+        </w:rPr>
+        <w:t>và lập trình thuật toán cây BST</w:t>
       </w:r>
     </w:p>
     <w:p>
@@ -2474,19 +2738,44 @@
           <w:ilvl w:val="0"/>
           <w:numId w:val="10"/>
         </w:numPr>
-        <w:rPr>
-          <w:rFonts w:ascii="Times New Roman" w:hAnsi="Times New Roman" w:cs="Times New Roman"/>
-          <w:sz w:val="28"/>
-          <w:szCs w:val="28"/>
-        </w:rPr>
-      </w:pPr>
-      <w:r>
-        <w:rPr>
-          <w:rFonts w:ascii="Times New Roman" w:hAnsi="Times New Roman" w:cs="Times New Roman"/>
-          <w:sz w:val="28"/>
-          <w:szCs w:val="28"/>
-        </w:rPr>
-        <w:t>Lê Hoàng Anh Trung nghiên cứu và lập trình thuật toán cho cây AVL</w:t>
+        <w:spacing w:line="276" w:lineRule="auto"/>
+        <w:rPr>
+          <w:rFonts w:ascii="Times New Roman" w:hAnsi="Times New Roman" w:cs="Times New Roman"/>
+          <w:sz w:val="28"/>
+          <w:szCs w:val="28"/>
+        </w:rPr>
+      </w:pPr>
+      <w:r>
+        <w:rPr>
+          <w:rFonts w:ascii="Times New Roman" w:hAnsi="Times New Roman" w:cs="Times New Roman"/>
+          <w:sz w:val="28"/>
+          <w:szCs w:val="28"/>
+        </w:rPr>
+        <w:t xml:space="preserve">Lê Hoàng Anh Trung </w:t>
+      </w:r>
+      <w:r>
+        <w:rPr>
+          <w:rFonts w:ascii="Times New Roman" w:hAnsi="Times New Roman" w:cs="Times New Roman"/>
+          <w:sz w:val="28"/>
+          <w:szCs w:val="28"/>
+        </w:rPr>
+        <w:t>tìm hiểu</w:t>
+      </w:r>
+      <w:r>
+        <w:rPr>
+          <w:rFonts w:ascii="Times New Roman" w:hAnsi="Times New Roman" w:cs="Times New Roman"/>
+          <w:sz w:val="28"/>
+          <w:szCs w:val="28"/>
+        </w:rPr>
+        <w:t xml:space="preserve"> và lập trình thuật toán cho cây AVL</w:t>
+      </w:r>
+      <w:r>
+        <w:rPr>
+          <w:rFonts w:ascii="Times New Roman" w:hAnsi="Times New Roman" w:cs="Times New Roman"/>
+          <w:sz w:val="28"/>
+          <w:szCs w:val="28"/>
+        </w:rPr>
+        <w:t>.</w:t>
       </w:r>
     </w:p>
     <w:p>
@@ -2496,19 +2785,60 @@
           <w:ilvl w:val="0"/>
           <w:numId w:val="10"/>
         </w:numPr>
-        <w:rPr>
-          <w:rFonts w:ascii="Times New Roman" w:hAnsi="Times New Roman" w:cs="Times New Roman"/>
-          <w:sz w:val="28"/>
-          <w:szCs w:val="28"/>
-        </w:rPr>
-      </w:pPr>
-      <w:r>
-        <w:rPr>
-          <w:rFonts w:ascii="Times New Roman" w:hAnsi="Times New Roman" w:cs="Times New Roman"/>
-          <w:sz w:val="28"/>
-          <w:szCs w:val="28"/>
-        </w:rPr>
-        <w:t>Cùng nhau thực hiện phần giao diện người dùng</w:t>
+        <w:spacing w:line="276" w:lineRule="auto"/>
+        <w:rPr>
+          <w:rFonts w:ascii="Times New Roman" w:hAnsi="Times New Roman" w:cs="Times New Roman"/>
+          <w:sz w:val="28"/>
+          <w:szCs w:val="28"/>
+        </w:rPr>
+      </w:pPr>
+      <w:r>
+        <w:rPr>
+          <w:rFonts w:ascii="Times New Roman" w:hAnsi="Times New Roman" w:cs="Times New Roman"/>
+          <w:sz w:val="28"/>
+          <w:szCs w:val="28"/>
+        </w:rPr>
+        <w:t xml:space="preserve">Cùng nhau </w:t>
+      </w:r>
+      <w:r>
+        <w:rPr>
+          <w:rFonts w:ascii="Times New Roman" w:hAnsi="Times New Roman" w:cs="Times New Roman"/>
+          <w:sz w:val="28"/>
+          <w:szCs w:val="28"/>
+        </w:rPr>
+        <w:t xml:space="preserve">tìm hiểu và </w:t>
+      </w:r>
+      <w:r>
+        <w:rPr>
+          <w:rFonts w:ascii="Times New Roman" w:hAnsi="Times New Roman" w:cs="Times New Roman"/>
+          <w:sz w:val="28"/>
+          <w:szCs w:val="28"/>
+        </w:rPr>
+        <w:t>thực hiện phần giao diện</w:t>
+      </w:r>
+      <w:r>
+        <w:rPr>
+          <w:rFonts w:ascii="Times New Roman" w:hAnsi="Times New Roman" w:cs="Times New Roman"/>
+          <w:sz w:val="28"/>
+          <w:szCs w:val="28"/>
+        </w:rPr>
+        <w:t xml:space="preserve"> ứng dụng cho</w:t>
+      </w:r>
+      <w:r>
+        <w:rPr>
+          <w:rFonts w:ascii="Times New Roman" w:hAnsi="Times New Roman" w:cs="Times New Roman"/>
+          <w:sz w:val="28"/>
+          <w:szCs w:val="28"/>
+        </w:rPr>
+        <w:t xml:space="preserve"> người dùng</w:t>
+      </w:r>
+      <w:r>
+        <w:rPr>
+          <w:rFonts w:ascii="Times New Roman" w:hAnsi="Times New Roman" w:cs="Times New Roman"/>
+          <w:sz w:val="28"/>
+          <w:szCs w:val="28"/>
+        </w:rPr>
+        <w:t>.</w:t>
       </w:r>
     </w:p>
     <w:p>
@@ -2518,6 +2848,7 @@
           <w:ilvl w:val="1"/>
           <w:numId w:val="2"/>
         </w:numPr>
+        <w:spacing w:line="276" w:lineRule="auto"/>
         <w:rPr>
           <w:rFonts w:ascii="Times New Roman" w:hAnsi="Times New Roman" w:cs="Times New Roman"/>
           <w:sz w:val="32"/>
@@ -2544,6 +2875,7 @@
     <w:p>
       <w:pPr>
         <w:pStyle w:val="ListParagraph"/>
+        <w:spacing w:line="276" w:lineRule="auto"/>
         <w:ind w:left="990"/>
         <w:rPr>
           <w:rFonts w:ascii="Times New Roman" w:hAnsi="Times New Roman" w:cs="Times New Roman"/>
@@ -2600,7 +2932,7 @@
         <w:rFonts w:ascii="Courier New" w:hAnsi="Courier New" w:cs="Courier New" w:hint="default"/>
       </w:rPr>
     </w:lvl>
-    <w:lvl w:ilvl="2" w:tplc="04090005" w:tentative="1">
+    <w:lvl w:ilvl="2" w:tplc="04090005">
       <w:start w:val="1"/>
       <w:numFmt w:val="bullet"/>
       <w:lvlText w:val=""/>
@@ -2799,6 +3131,119 @@
     </w:lvl>
   </w:abstractNum>
   <w:abstractNum w:abstractNumId="2" w15:restartNumberingAfterBreak="0">
+    <w:nsid w:val="1F583B0D"/>
+    <w:multiLevelType w:val="hybridMultilevel"/>
+    <w:tmpl w:val="1D9A21E4"/>
+    <w:lvl w:ilvl="0" w:tplc="04090005">
+      <w:start w:val="1"/>
+      <w:numFmt w:val="bullet"/>
+      <w:lvlText w:val=""/>
+      <w:lvlJc w:val="left"/>
+      <w:pPr>
+        <w:ind w:left="720" w:hanging="360"/>
+      </w:pPr>
+      <w:rPr>
+        <w:rFonts w:ascii="Wingdings" w:hAnsi="Wingdings" w:hint="default"/>
+      </w:rPr>
+    </w:lvl>
+    <w:lvl w:ilvl="1" w:tplc="04090003" w:tentative="1">
+      <w:start w:val="1"/>
+      <w:numFmt w:val="bullet"/>
+      <w:lvlText w:val="o"/>
+      <w:lvlJc w:val="left"/>
+      <w:pPr>
+        <w:ind w:left="1440" w:hanging="360"/>
+      </w:pPr>
+      <w:rPr>
+        <w:rFonts w:ascii="Courier New" w:hAnsi="Courier New" w:cs="Courier New" w:hint="default"/>
+      </w:rPr>
+    </w:lvl>
+    <w:lvl w:ilvl="2" w:tplc="04090005" w:tentative="1">
+      <w:start w:val="1"/>
+      <w:numFmt w:val="bullet"/>
+      <w:lvlText w:val=""/>
+      <w:lvlJc w:val="left"/>
+      <w:pPr>
+        <w:ind w:left="2160" w:hanging="360"/>
+      </w:pPr>
+      <w:rPr>
+        <w:rFonts w:ascii="Wingdings" w:hAnsi="Wingdings" w:hint="default"/>
+      </w:rPr>
+    </w:lvl>
+    <w:lvl w:ilvl="3" w:tplc="04090001" w:tentative="1">
+      <w:start w:val="1"/>
+      <w:numFmt w:val="bullet"/>
+      <w:lvlText w:val=""/>
+      <w:lvlJc w:val="left"/>
+      <w:pPr>
+        <w:ind w:left="2880" w:hanging="360"/>
+      </w:pPr>
+      <w:rPr>
+        <w:rFonts w:ascii="Symbol" w:hAnsi="Symbol" w:hint="default"/>
+      </w:rPr>
+    </w:lvl>
+    <w:lvl w:ilvl="4" w:tplc="04090003" w:tentative="1">
+      <w:start w:val="1"/>
+      <w:numFmt w:val="bullet"/>
+      <w:lvlText w:val="o"/>
+      <w:lvlJc w:val="left"/>
+      <w:pPr>
+        <w:ind w:left="3600" w:hanging="360"/>
+      </w:pPr>
+      <w:rPr>
+        <w:rFonts w:ascii="Courier New" w:hAnsi="Courier New" w:cs="Courier New" w:hint="default"/>
+      </w:rPr>
+    </w:lvl>
+    <w:lvl w:ilvl="5" w:tplc="04090005" w:tentative="1">
+      <w:start w:val="1"/>
+      <w:numFmt w:val="bullet"/>
+      <w:lvlText w:val=""/>
+      <w:lvlJc w:val="left"/>
+      <w:pPr>
+        <w:ind w:left="4320" w:hanging="360"/>
+      </w:pPr>
+      <w:rPr>
+        <w:rFonts w:ascii="Wingdings" w:hAnsi="Wingdings" w:hint="default"/>
+      </w:rPr>
+    </w:lvl>
+    <w:lvl w:ilvl="6" w:tplc="04090001" w:tentative="1">
+      <w:start w:val="1"/>
+      <w:numFmt w:val="bullet"/>
+      <w:lvlText w:val=""/>
+      <w:lvlJc w:val="left"/>
+      <w:pPr>
+        <w:ind w:left="5040" w:hanging="360"/>
+      </w:pPr>
+      <w:rPr>
+        <w:rFonts w:ascii="Symbol" w:hAnsi="Symbol" w:hint="default"/>
+      </w:rPr>
+    </w:lvl>
+    <w:lvl w:ilvl="7" w:tplc="04090003" w:tentative="1">
+      <w:start w:val="1"/>
+      <w:numFmt w:val="bullet"/>
+      <w:lvlText w:val="o"/>
+      <w:lvlJc w:val="left"/>
+      <w:pPr>
+        <w:ind w:left="5760" w:hanging="360"/>
+      </w:pPr>
+      <w:rPr>
+        <w:rFonts w:ascii="Courier New" w:hAnsi="Courier New" w:cs="Courier New" w:hint="default"/>
+      </w:rPr>
+    </w:lvl>
+    <w:lvl w:ilvl="8" w:tplc="04090005" w:tentative="1">
+      <w:start w:val="1"/>
+      <w:numFmt w:val="bullet"/>
+      <w:lvlText w:val=""/>
+      <w:lvlJc w:val="left"/>
+      <w:pPr>
+        <w:ind w:left="6480" w:hanging="360"/>
+      </w:pPr>
+      <w:rPr>
+        <w:rFonts w:ascii="Wingdings" w:hAnsi="Wingdings" w:hint="default"/>
+      </w:rPr>
+    </w:lvl>
+  </w:abstractNum>
+  <w:abstractNum w:abstractNumId="3" w15:restartNumberingAfterBreak="0">
     <w:nsid w:val="23342B4F"/>
     <w:multiLevelType w:val="hybridMultilevel"/>
     <w:tmpl w:val="6798B4AA"/>
@@ -2911,7 +3356,7 @@
       </w:rPr>
     </w:lvl>
   </w:abstractNum>
-  <w:abstractNum w:abstractNumId="3" w15:restartNumberingAfterBreak="0">
+  <w:abstractNum w:abstractNumId="4" w15:restartNumberingAfterBreak="0">
     <w:nsid w:val="2737310E"/>
     <w:multiLevelType w:val="hybridMultilevel"/>
     <w:tmpl w:val="2BAE20A6"/>
@@ -3024,7 +3469,7 @@
       </w:rPr>
     </w:lvl>
   </w:abstractNum>
-  <w:abstractNum w:abstractNumId="4" w15:restartNumberingAfterBreak="0">
+  <w:abstractNum w:abstractNumId="5" w15:restartNumberingAfterBreak="0">
     <w:nsid w:val="364E0641"/>
     <w:multiLevelType w:val="hybridMultilevel"/>
     <w:tmpl w:val="1E54CCB0"/>
@@ -3137,7 +3582,7 @@
       </w:rPr>
     </w:lvl>
   </w:abstractNum>
-  <w:abstractNum w:abstractNumId="5" w15:restartNumberingAfterBreak="0">
+  <w:abstractNum w:abstractNumId="6" w15:restartNumberingAfterBreak="0">
     <w:nsid w:val="3E4526AD"/>
     <w:multiLevelType w:val="hybridMultilevel"/>
     <w:tmpl w:val="EE829866"/>
@@ -3250,7 +3695,7 @@
       </w:rPr>
     </w:lvl>
   </w:abstractNum>
-  <w:abstractNum w:abstractNumId="6" w15:restartNumberingAfterBreak="0">
+  <w:abstractNum w:abstractNumId="7" w15:restartNumberingAfterBreak="0">
     <w:nsid w:val="42C962AE"/>
     <w:multiLevelType w:val="hybridMultilevel"/>
     <w:tmpl w:val="F34EB8A2"/>
@@ -3336,7 +3781,7 @@
       </w:pPr>
     </w:lvl>
   </w:abstractNum>
-  <w:abstractNum w:abstractNumId="7" w15:restartNumberingAfterBreak="0">
+  <w:abstractNum w:abstractNumId="8" w15:restartNumberingAfterBreak="0">
     <w:nsid w:val="42FB4A1C"/>
     <w:multiLevelType w:val="hybridMultilevel"/>
     <w:tmpl w:val="9E5CA056"/>
@@ -3449,7 +3894,7 @@
       </w:rPr>
     </w:lvl>
   </w:abstractNum>
-  <w:abstractNum w:abstractNumId="8" w15:restartNumberingAfterBreak="0">
+  <w:abstractNum w:abstractNumId="9" w15:restartNumberingAfterBreak="0">
     <w:nsid w:val="47E15196"/>
     <w:multiLevelType w:val="hybridMultilevel"/>
     <w:tmpl w:val="860637AC"/>
@@ -3541,7 +3986,7 @@
       </w:pPr>
     </w:lvl>
   </w:abstractNum>
-  <w:abstractNum w:abstractNumId="9" w15:restartNumberingAfterBreak="0">
+  <w:abstractNum w:abstractNumId="10" w15:restartNumberingAfterBreak="0">
     <w:nsid w:val="7BDD2529"/>
     <w:multiLevelType w:val="hybridMultilevel"/>
     <w:tmpl w:val="C174F798"/>
@@ -3655,34 +4100,37 @@
     </w:lvl>
   </w:abstractNum>
   <w:num w:numId="1">
-    <w:abstractNumId w:val="6"/>
+    <w:abstractNumId w:val="7"/>
   </w:num>
   <w:num w:numId="2">
-    <w:abstractNumId w:val="8"/>
+    <w:abstractNumId w:val="9"/>
   </w:num>
   <w:num w:numId="3">
-    <w:abstractNumId w:val="2"/>
+    <w:abstractNumId w:val="3"/>
   </w:num>
   <w:num w:numId="4">
     <w:abstractNumId w:val="1"/>
   </w:num>
   <w:num w:numId="5">
-    <w:abstractNumId w:val="5"/>
+    <w:abstractNumId w:val="6"/>
   </w:num>
   <w:num w:numId="6">
-    <w:abstractNumId w:val="9"/>
+    <w:abstractNumId w:val="10"/>
   </w:num>
   <w:num w:numId="7">
-    <w:abstractNumId w:val="3"/>
+    <w:abstractNumId w:val="4"/>
   </w:num>
   <w:num w:numId="8">
-    <w:abstractNumId w:val="7"/>
+    <w:abstractNumId w:val="8"/>
   </w:num>
   <w:num w:numId="9">
     <w:abstractNumId w:val="0"/>
   </w:num>
   <w:num w:numId="10">
-    <w:abstractNumId w:val="4"/>
+    <w:abstractNumId w:val="5"/>
+  </w:num>
+  <w:num w:numId="11">
+    <w:abstractNumId w:val="2"/>
   </w:num>
 </w:numbering>
 </file>

</xml_diff>